<commit_message>
Changed the format of the user decision
It looks different now and should be easier to incorporate the page
numbers later once we put everything together.
</commit_message>
<xml_diff>
--- a/Do Nothing/Alleyway/Hooded Figure.docx
+++ b/Do Nothing/Alleyway/Hooded Figure.docx
@@ -101,23 +101,7 @@
           <w:rFonts w:ascii="Calibri" w:hAnsi="Calibri" w:cs="Calibri"/>
           <w:lang w:val="en"/>
         </w:rPr>
-        <w:t xml:space="preserve">"You look surprised, did you not believe me?" a voice harrumphs in your head. Without making a sound, you shake your head. "Tsk </w:t>
-      </w:r>
-      <w:proofErr w:type="spellStart"/>
-      <w:r>
-        <w:rPr>
-          <w:rFonts w:ascii="Calibri" w:hAnsi="Calibri" w:cs="Calibri"/>
-          <w:lang w:val="en"/>
-        </w:rPr>
-        <w:t>tsk</w:t>
-      </w:r>
-      <w:proofErr w:type="spellEnd"/>
-      <w:r>
-        <w:rPr>
-          <w:rFonts w:ascii="Calibri" w:hAnsi="Calibri" w:cs="Calibri"/>
-          <w:lang w:val="en"/>
-        </w:rPr>
-        <w:t xml:space="preserve">, you don't trust me? That would've gotten you killed, if I wasn't following you around." You ignore her and spot the light that shone slightly through the thick fog. You feel compelled to walk towards it. As you start walking you hear </w:t>
+        <w:t xml:space="preserve">"You look surprised, did you not believe me?" a voice harrumphs in your head. Without making a sound, you shake your head. "Tsk tsk, you don't trust me? That would've gotten you killed, if I wasn't following you around." You ignore her and spot the light that shone slightly through the thick fog. You feel compelled to walk towards it. As you start walking you hear </w:t>
       </w:r>
       <w:r>
         <w:rPr>
@@ -174,14 +158,32 @@
         </w:rPr>
         <w:t>lled out, "........Come here you</w:t>
       </w:r>
-      <w:bookmarkStart w:id="0" w:name="_GoBack"/>
-      <w:bookmarkEnd w:id="0"/>
       <w:r>
         <w:rPr>
           <w:rFonts w:ascii="Calibri" w:hAnsi="Calibri" w:cs="Calibri"/>
           <w:lang w:val="en"/>
         </w:rPr>
         <w:t>....."</w:t>
+      </w:r>
+    </w:p>
+    <w:p>
+      <w:pPr>
+        <w:jc w:val="center"/>
+        <w:rPr>
+          <w:rFonts w:ascii="Bookerly" w:hAnsi="Bookerly" w:cs="Bookerly"/>
+          <w:b/>
+          <w:bCs/>
+          <w:color w:val="3D3C40"/>
+        </w:rPr>
+      </w:pPr>
+      <w:r>
+        <w:rPr>
+          <w:rFonts w:ascii="Bookerly" w:hAnsi="Bookerly" w:cs="Bookerly"/>
+          <w:b/>
+          <w:bCs/>
+          <w:color w:val="3D3C40"/>
+        </w:rPr>
+        <w:t xml:space="preserve">--Go up to the hooded figure </w:t>
       </w:r>
     </w:p>
     <w:p>
@@ -195,9 +197,8 @@
           <w:bCs/>
           <w:color w:val="3D3C40"/>
         </w:rPr>
-        <w:t xml:space="preserve">--Go up to the hooded figure or </w:t>
-      </w:r>
-      <w:proofErr w:type="gramStart"/>
+        <w:t>--</w:t>
+      </w:r>
       <w:r>
         <w:rPr>
           <w:rFonts w:ascii="Bookerly" w:hAnsi="Bookerly" w:cs="Bookerly"/>
@@ -205,9 +206,8 @@
           <w:bCs/>
           <w:color w:val="3D3C40"/>
         </w:rPr>
-        <w:t>Ignore</w:t>
-      </w:r>
-      <w:proofErr w:type="gramEnd"/>
+        <w:t xml:space="preserve"> Ignore</w:t>
+      </w:r>
       <w:r>
         <w:rPr>
           <w:rFonts w:ascii="Bookerly" w:hAnsi="Bookerly" w:cs="Bookerly"/>
@@ -215,8 +215,10 @@
           <w:bCs/>
           <w:color w:val="3D3C40"/>
         </w:rPr>
-        <w:t xml:space="preserve"> him and continue to the light--</w:t>
-      </w:r>
+        <w:t xml:space="preserve"> him and continue to the light</w:t>
+      </w:r>
+      <w:bookmarkStart w:id="0" w:name="_GoBack"/>
+      <w:bookmarkEnd w:id="0"/>
     </w:p>
     <w:sectPr>
       <w:pgSz w:w="12240" w:h="15840"/>

</xml_diff>